<commit_message>
SQL Clauses and Operator
SQL Clauses and Operator
</commit_message>
<xml_diff>
--- a/docs/SQL.docx
+++ b/docs/SQL.docx
@@ -4125,14 +4125,186 @@
         </w:rPr>
         <w:t>&gt; SET column=value where condition;</w:t>
       </w:r>
-      <w:r>
-        <w:rPr>
-          <w:color w:val="000000" w:themeColor="text1"/>
-          <w:sz w:val="20"/>
-          <w:szCs w:val="20"/>
-        </w:rPr>
-        <w:br w:type="page"/>
-      </w:r>
+    </w:p>
+    <w:p>
+      <w:pPr>
+        <w:pStyle w:val="ListParagraph"/>
+        <w:numPr>
+          <w:ilvl w:val="0"/>
+          <w:numId w:val="5"/>
+        </w:numPr>
+        <w:rPr>
+          <w:color w:val="000000" w:themeColor="text1"/>
+          <w:sz w:val="20"/>
+          <w:szCs w:val="20"/>
+        </w:rPr>
+      </w:pPr>
+      <w:r>
+        <w:rPr>
+          <w:color w:val="000000" w:themeColor="text1"/>
+          <w:sz w:val="20"/>
+          <w:szCs w:val="20"/>
+        </w:rPr>
+        <w:t>Delete Query</w:t>
+      </w:r>
+    </w:p>
+    <w:p>
+      <w:pPr>
+        <w:pStyle w:val="ListParagraph"/>
+        <w:numPr>
+          <w:ilvl w:val="1"/>
+          <w:numId w:val="5"/>
+        </w:numPr>
+        <w:rPr>
+          <w:color w:val="000000" w:themeColor="text1"/>
+          <w:sz w:val="20"/>
+          <w:szCs w:val="20"/>
+        </w:rPr>
+      </w:pPr>
+      <w:r>
+        <w:rPr>
+          <w:color w:val="000000" w:themeColor="text1"/>
+          <w:sz w:val="20"/>
+          <w:szCs w:val="20"/>
+        </w:rPr>
+        <w:t>Using delete query you can delete a specific record or all the records.</w:t>
+      </w:r>
+    </w:p>
+    <w:p>
+      <w:pPr>
+        <w:pStyle w:val="ListParagraph"/>
+        <w:numPr>
+          <w:ilvl w:val="1"/>
+          <w:numId w:val="5"/>
+        </w:numPr>
+        <w:rPr>
+          <w:color w:val="000000" w:themeColor="text1"/>
+          <w:sz w:val="20"/>
+          <w:szCs w:val="20"/>
+        </w:rPr>
+      </w:pPr>
+      <w:r>
+        <w:rPr>
+          <w:color w:val="000000" w:themeColor="text1"/>
+          <w:sz w:val="20"/>
+          <w:szCs w:val="20"/>
+        </w:rPr>
+        <w:t>Syntax:</w:t>
+      </w:r>
+    </w:p>
+    <w:p>
+      <w:pPr>
+        <w:pStyle w:val="ListParagraph"/>
+        <w:ind w:left="1440"/>
+        <w:rPr>
+          <w:color w:val="000000" w:themeColor="text1"/>
+          <w:sz w:val="20"/>
+          <w:szCs w:val="20"/>
+        </w:rPr>
+      </w:pPr>
+      <w:r>
+        <w:rPr>
+          <w:color w:val="000000" w:themeColor="text1"/>
+          <w:sz w:val="20"/>
+          <w:szCs w:val="20"/>
+        </w:rPr>
+        <w:t>DELETE FROM &lt;TABLENAME&gt;;</w:t>
+      </w:r>
+    </w:p>
+    <w:p>
+      <w:pPr>
+        <w:pStyle w:val="ListParagraph"/>
+        <w:ind w:left="1440"/>
+        <w:rPr>
+          <w:color w:val="000000" w:themeColor="text1"/>
+          <w:sz w:val="20"/>
+          <w:szCs w:val="20"/>
+        </w:rPr>
+      </w:pPr>
+      <w:r>
+        <w:rPr>
+          <w:color w:val="000000" w:themeColor="text1"/>
+          <w:sz w:val="20"/>
+          <w:szCs w:val="20"/>
+        </w:rPr>
+        <w:t>DELETE FROM &lt;TABLENAME&gt;</w:t>
+      </w:r>
+      <w:r>
+        <w:rPr>
+          <w:color w:val="000000" w:themeColor="text1"/>
+          <w:sz w:val="20"/>
+          <w:szCs w:val="20"/>
+        </w:rPr>
+        <w:t xml:space="preserve"> </w:t>
+      </w:r>
+      <w:proofErr w:type="gramStart"/>
+      <w:r>
+        <w:rPr>
+          <w:color w:val="000000" w:themeColor="text1"/>
+          <w:sz w:val="20"/>
+          <w:szCs w:val="20"/>
+        </w:rPr>
+        <w:t>WHERE  condition</w:t>
+      </w:r>
+      <w:proofErr w:type="gramEnd"/>
+      <w:r>
+        <w:rPr>
+          <w:color w:val="000000" w:themeColor="text1"/>
+          <w:sz w:val="20"/>
+          <w:szCs w:val="20"/>
+        </w:rPr>
+        <w:t>;</w:t>
+      </w:r>
+    </w:p>
+    <w:p>
+      <w:pPr>
+        <w:pStyle w:val="ListParagraph"/>
+        <w:numPr>
+          <w:ilvl w:val="1"/>
+          <w:numId w:val="5"/>
+        </w:numPr>
+        <w:rPr>
+          <w:color w:val="000000" w:themeColor="text1"/>
+          <w:sz w:val="20"/>
+          <w:szCs w:val="20"/>
+        </w:rPr>
+      </w:pPr>
+      <w:r>
+        <w:rPr>
+          <w:color w:val="000000" w:themeColor="text1"/>
+          <w:sz w:val="20"/>
+          <w:szCs w:val="20"/>
+        </w:rPr>
+        <w:t>Example:</w:t>
+      </w:r>
+    </w:p>
+    <w:p>
+      <w:pPr>
+        <w:ind w:left="1440" w:firstLine="720"/>
+        <w:rPr>
+          <w:color w:val="000000" w:themeColor="text1"/>
+          <w:sz w:val="20"/>
+          <w:szCs w:val="20"/>
+        </w:rPr>
+      </w:pPr>
+      <w:r>
+        <w:rPr>
+          <w:color w:val="000000" w:themeColor="text1"/>
+          <w:sz w:val="20"/>
+          <w:szCs w:val="20"/>
+        </w:rPr>
+        <w:t>DELETE FROM employee WHERE id = 2;</w:t>
+      </w:r>
+    </w:p>
+    <w:p>
+      <w:pPr>
+        <w:pStyle w:val="NoSpacing"/>
+        <w:rPr>
+          <w:color w:val="000000" w:themeColor="text1"/>
+          <w:sz w:val="20"/>
+          <w:szCs w:val="20"/>
+        </w:rPr>
+      </w:pPr>
     </w:p>
     <w:p>
       <w:pPr>
@@ -4155,8 +4327,7 @@
           <w:szCs w:val="20"/>
           <w:u w:val="single"/>
         </w:rPr>
-        <w:lastRenderedPageBreak/>
-        <w:t>Clause/Operators</w:t>
+        <w:t>Clause</w:t>
       </w:r>
     </w:p>
     <w:p>
@@ -4317,6 +4488,87 @@
       <w:pPr>
         <w:pStyle w:val="NoSpacing"/>
         <w:numPr>
+          <w:ilvl w:val="2"/>
+          <w:numId w:val="6"/>
+        </w:numPr>
+      </w:pPr>
+      <w:r>
+        <w:t>In this clause you can get the record based on partial values.</w:t>
+      </w:r>
+    </w:p>
+    <w:p>
+      <w:pPr>
+        <w:pStyle w:val="NoSpacing"/>
+        <w:numPr>
+          <w:ilvl w:val="2"/>
+          <w:numId w:val="6"/>
+        </w:numPr>
+      </w:pPr>
+      <w:r>
+        <w:t>‘%’ in this query denotes any match.</w:t>
+      </w:r>
+    </w:p>
+    <w:p>
+      <w:pPr>
+        <w:pStyle w:val="NoSpacing"/>
+        <w:numPr>
+          <w:ilvl w:val="2"/>
+          <w:numId w:val="6"/>
+        </w:numPr>
+      </w:pPr>
+      <w:r>
+        <w:t xml:space="preserve">Example: </w:t>
+      </w:r>
+      <w:r>
+        <w:br/>
+      </w:r>
+      <w:r>
+        <w:t>select * from employee where contact like '99%';</w:t>
+      </w:r>
+      <w:r>
+        <w:t xml:space="preserve"> </w:t>
+      </w:r>
+    </w:p>
+    <w:p>
+      <w:pPr>
+        <w:pStyle w:val="NoSpacing"/>
+        <w:ind w:left="2160"/>
+      </w:pPr>
+      <w:r>
+        <w:t>select * from employee where contact like '</w:t>
+      </w:r>
+      <w:r>
+        <w:t>%</w:t>
+      </w:r>
+      <w:r>
+        <w:t>8877%';</w:t>
+      </w:r>
+    </w:p>
+    <w:p>
+      <w:pPr>
+        <w:pStyle w:val="NoSpacing"/>
+        <w:ind w:left="2160"/>
+      </w:pPr>
+      <w:r>
+        <w:t>select * from employee where contact like '</w:t>
+      </w:r>
+      <w:r>
+        <w:t>%</w:t>
+      </w:r>
+      <w:r>
+        <w:t>8877';</w:t>
+      </w:r>
+    </w:p>
+    <w:p>
+      <w:pPr>
+        <w:pStyle w:val="NoSpacing"/>
+        <w:ind w:left="2160"/>
+      </w:pPr>
+    </w:p>
+    <w:p>
+      <w:pPr>
+        <w:pStyle w:val="NoSpacing"/>
+        <w:numPr>
           <w:ilvl w:val="1"/>
           <w:numId w:val="6"/>
         </w:numPr>
@@ -4329,6 +4581,42 @@
       <w:pPr>
         <w:pStyle w:val="NoSpacing"/>
         <w:numPr>
+          <w:ilvl w:val="2"/>
+          <w:numId w:val="6"/>
+        </w:numPr>
+      </w:pPr>
+      <w:r>
+        <w:t>Limit clause is use to limit the number of rows getting selected by query.</w:t>
+      </w:r>
+    </w:p>
+    <w:p>
+      <w:pPr>
+        <w:pStyle w:val="NoSpacing"/>
+        <w:numPr>
+          <w:ilvl w:val="2"/>
+          <w:numId w:val="6"/>
+        </w:numPr>
+      </w:pPr>
+      <w:r>
+        <w:t>Example:</w:t>
+      </w:r>
+    </w:p>
+    <w:p>
+      <w:pPr>
+        <w:pStyle w:val="NoSpacing"/>
+        <w:ind w:left="2160"/>
+      </w:pPr>
+      <w:r>
+        <w:t>select * from employee limit 5;</w:t>
+      </w:r>
+      <w:r>
+        <w:t xml:space="preserve"> </w:t>
+      </w:r>
+    </w:p>
+    <w:p>
+      <w:pPr>
+        <w:pStyle w:val="NoSpacing"/>
+        <w:numPr>
           <w:ilvl w:val="1"/>
           <w:numId w:val="6"/>
         </w:numPr>
@@ -4341,6 +4629,107 @@
       <w:pPr>
         <w:pStyle w:val="NoSpacing"/>
         <w:numPr>
+          <w:ilvl w:val="2"/>
+          <w:numId w:val="6"/>
+        </w:numPr>
+      </w:pPr>
+      <w:r>
+        <w:t>You can select record in the order.</w:t>
+      </w:r>
+    </w:p>
+    <w:p>
+      <w:pPr>
+        <w:pStyle w:val="NoSpacing"/>
+        <w:numPr>
+          <w:ilvl w:val="2"/>
+          <w:numId w:val="6"/>
+        </w:numPr>
+      </w:pPr>
+      <w:r>
+        <w:t>Records can be selected by Ascending (</w:t>
+      </w:r>
+      <w:proofErr w:type="spellStart"/>
+      <w:r>
+        <w:t>asc</w:t>
+      </w:r>
+      <w:proofErr w:type="spellEnd"/>
+      <w:r>
+        <w:t>) and Descending (desc) order.</w:t>
+      </w:r>
+    </w:p>
+    <w:p>
+      <w:pPr>
+        <w:pStyle w:val="NoSpacing"/>
+        <w:numPr>
+          <w:ilvl w:val="2"/>
+          <w:numId w:val="6"/>
+        </w:numPr>
+      </w:pPr>
+      <w:r>
+        <w:t>Example</w:t>
+      </w:r>
+    </w:p>
+    <w:p>
+      <w:pPr>
+        <w:pStyle w:val="NoSpacing"/>
+        <w:ind w:left="2160"/>
+      </w:pPr>
+      <w:r>
+        <w:t>select * from employee ORDER BY salary desc;</w:t>
+      </w:r>
+    </w:p>
+    <w:p>
+      <w:pPr>
+        <w:pStyle w:val="NoSpacing"/>
+        <w:ind w:left="2160"/>
+      </w:pPr>
+      <w:r>
+        <w:t>select * from employee ORDER BY salary desc;</w:t>
+      </w:r>
+    </w:p>
+    <w:p>
+      <w:pPr>
+        <w:pStyle w:val="NoSpacing"/>
+        <w:ind w:left="2160"/>
+      </w:pPr>
+      <w:r>
+        <w:t xml:space="preserve">select * from employee ORDER BY </w:t>
+      </w:r>
+      <w:proofErr w:type="spellStart"/>
+      <w:proofErr w:type="gramStart"/>
+      <w:r>
+        <w:t>salary,name</w:t>
+      </w:r>
+      <w:proofErr w:type="spellEnd"/>
+      <w:proofErr w:type="gramEnd"/>
+      <w:r>
+        <w:t xml:space="preserve"> desc;</w:t>
+      </w:r>
+    </w:p>
+    <w:p>
+      <w:pPr>
+        <w:pStyle w:val="NoSpacing"/>
+        <w:ind w:left="2160"/>
+      </w:pPr>
+      <w:r>
+        <w:t xml:space="preserve">select * from employee ORDER BY salary desc, name </w:t>
+      </w:r>
+      <w:proofErr w:type="spellStart"/>
+      <w:r>
+        <w:t>asc</w:t>
+      </w:r>
+      <w:proofErr w:type="spellEnd"/>
+      <w:r>
+        <w:t>;</w:t>
+      </w:r>
+      <w:r>
+        <w:t xml:space="preserve">   </w:t>
+      </w:r>
+    </w:p>
+    <w:p>
+      <w:pPr>
+        <w:pStyle w:val="NoSpacing"/>
+        <w:numPr>
           <w:ilvl w:val="1"/>
           <w:numId w:val="6"/>
         </w:numPr>
@@ -4353,11 +4742,59 @@
       <w:pPr>
         <w:pStyle w:val="NoSpacing"/>
         <w:numPr>
+          <w:ilvl w:val="2"/>
+          <w:numId w:val="6"/>
+        </w:numPr>
+      </w:pPr>
+      <w:r>
+        <w:t>You can select only the unique values for a specific column</w:t>
+      </w:r>
+    </w:p>
+    <w:p>
+      <w:pPr>
+        <w:pStyle w:val="NoSpacing"/>
+        <w:numPr>
+          <w:ilvl w:val="2"/>
+          <w:numId w:val="6"/>
+        </w:numPr>
+      </w:pPr>
+      <w:r>
+        <w:t>Example:</w:t>
+      </w:r>
+    </w:p>
+    <w:p>
+      <w:pPr>
+        <w:pStyle w:val="NoSpacing"/>
+        <w:ind w:left="2160"/>
+      </w:pPr>
+      <w:r>
+        <w:t>SELECT DISTINCT salary FROM employee;</w:t>
+      </w:r>
+    </w:p>
+    <w:p>
+      <w:pPr>
+        <w:pStyle w:val="NoSpacing"/>
+        <w:ind w:left="2160"/>
+      </w:pPr>
+      <w:r>
+        <w:t>SELECT DISTINCT gender FROM employee;</w:t>
+      </w:r>
+    </w:p>
+    <w:p>
+      <w:pPr>
+        <w:pStyle w:val="NoSpacing"/>
+        <w:numPr>
           <w:ilvl w:val="1"/>
           <w:numId w:val="6"/>
         </w:numPr>
-      </w:pPr>
-      <w:r>
+        <w:rPr>
+          <w:color w:val="FF0000"/>
+        </w:rPr>
+      </w:pPr>
+      <w:r>
+        <w:rPr>
+          <w:color w:val="FF0000"/>
+        </w:rPr>
         <w:t>Group By Clause</w:t>
       </w:r>
     </w:p>
@@ -4370,6 +4807,9 @@
         </w:numPr>
       </w:pPr>
       <w:r>
+        <w:rPr>
+          <w:color w:val="FF0000"/>
+        </w:rPr>
         <w:t xml:space="preserve">Having Clause  </w:t>
       </w:r>
     </w:p>
@@ -4377,6 +4817,895 @@
       <w:pPr>
         <w:pStyle w:val="NoSpacing"/>
       </w:pPr>
+    </w:p>
+    <w:p>
+      <w:pPr>
+        <w:pStyle w:val="NoSpacing"/>
+        <w:rPr>
+          <w:b/>
+          <w:bCs/>
+          <w:u w:val="single"/>
+        </w:rPr>
+      </w:pPr>
+      <w:r>
+        <w:rPr>
+          <w:b/>
+          <w:bCs/>
+          <w:u w:val="single"/>
+        </w:rPr>
+        <w:t>Operators</w:t>
+      </w:r>
+    </w:p>
+    <w:p>
+      <w:pPr>
+        <w:pStyle w:val="NoSpacing"/>
+        <w:numPr>
+          <w:ilvl w:val="3"/>
+          <w:numId w:val="6"/>
+        </w:numPr>
+      </w:pPr>
+      <w:r>
+        <w:t>AND, OR operator</w:t>
+      </w:r>
+    </w:p>
+    <w:p>
+      <w:pPr>
+        <w:pStyle w:val="NoSpacing"/>
+        <w:numPr>
+          <w:ilvl w:val="4"/>
+          <w:numId w:val="6"/>
+        </w:numPr>
+      </w:pPr>
+      <w:r>
+        <w:t>These operators are use to combine multiple condition together.</w:t>
+      </w:r>
+    </w:p>
+    <w:p>
+      <w:pPr>
+        <w:pStyle w:val="NoSpacing"/>
+        <w:numPr>
+          <w:ilvl w:val="3"/>
+          <w:numId w:val="6"/>
+        </w:numPr>
+      </w:pPr>
+      <w:r>
+        <w:t>Between operator</w:t>
+      </w:r>
+    </w:p>
+    <w:p>
+      <w:pPr>
+        <w:pStyle w:val="NoSpacing"/>
+        <w:numPr>
+          <w:ilvl w:val="4"/>
+          <w:numId w:val="6"/>
+        </w:numPr>
+      </w:pPr>
+      <w:r>
+        <w:t>Is use to select a record which is in the range of two values.</w:t>
+      </w:r>
+    </w:p>
+    <w:p>
+      <w:pPr>
+        <w:pStyle w:val="NoSpacing"/>
+        <w:numPr>
+          <w:ilvl w:val="4"/>
+          <w:numId w:val="6"/>
+        </w:numPr>
+      </w:pPr>
+      <w:r>
+        <w:t>Syntax:</w:t>
+      </w:r>
+    </w:p>
+    <w:p>
+      <w:pPr>
+        <w:pStyle w:val="NoSpacing"/>
+        <w:ind w:left="1440"/>
+      </w:pPr>
+      <w:r>
+        <w:t>SELECT * FROM &lt;</w:t>
+      </w:r>
+      <w:proofErr w:type="spellStart"/>
+      <w:r>
+        <w:t>TableName</w:t>
+      </w:r>
+      <w:proofErr w:type="spellEnd"/>
+      <w:r>
+        <w:t>&gt; where column BETWEEN value1 AND value2;</w:t>
+      </w:r>
+    </w:p>
+    <w:p>
+      <w:pPr>
+        <w:pStyle w:val="NoSpacing"/>
+        <w:ind w:left="1440"/>
+      </w:pPr>
+      <w:proofErr w:type="gramStart"/>
+      <w:r>
+        <w:t>Example :</w:t>
+      </w:r>
+      <w:proofErr w:type="gramEnd"/>
+      <w:r>
+        <w:t xml:space="preserve"> </w:t>
+      </w:r>
+    </w:p>
+    <w:p>
+      <w:pPr>
+        <w:pStyle w:val="NoSpacing"/>
+        <w:ind w:left="1440"/>
+      </w:pPr>
+      <w:r>
+        <w:t>select * from employee where salary BETWEEN 1000000 and 2000000;</w:t>
+      </w:r>
+    </w:p>
+    <w:p>
+      <w:pPr>
+        <w:spacing w:line="259" w:lineRule="auto"/>
+      </w:pPr>
+      <w:r>
+        <w:br w:type="page"/>
+      </w:r>
+    </w:p>
+    <w:p>
+      <w:pPr>
+        <w:pStyle w:val="NoSpacing"/>
+        <w:ind w:left="1440"/>
+      </w:pPr>
+    </w:p>
+    <w:p>
+      <w:pPr>
+        <w:pStyle w:val="NoSpacing"/>
+        <w:numPr>
+          <w:ilvl w:val="3"/>
+          <w:numId w:val="6"/>
+        </w:numPr>
+      </w:pPr>
+      <w:r>
+        <w:t>In Operator</w:t>
+      </w:r>
+    </w:p>
+    <w:p>
+      <w:pPr>
+        <w:pStyle w:val="NoSpacing"/>
+        <w:numPr>
+          <w:ilvl w:val="4"/>
+          <w:numId w:val="6"/>
+        </w:numPr>
+      </w:pPr>
+      <w:r>
+        <w:t>Is use to select a records base on the list of values</w:t>
+      </w:r>
+    </w:p>
+    <w:p>
+      <w:pPr>
+        <w:pStyle w:val="NoSpacing"/>
+        <w:numPr>
+          <w:ilvl w:val="4"/>
+          <w:numId w:val="6"/>
+        </w:numPr>
+      </w:pPr>
+      <w:r>
+        <w:t>Example:</w:t>
+      </w:r>
+    </w:p>
+    <w:p>
+      <w:pPr>
+        <w:pStyle w:val="NoSpacing"/>
+        <w:ind w:left="1440"/>
+      </w:pPr>
+      <w:r>
+        <w:t>select * from employee where name in ('A','B','C','D');</w:t>
+      </w:r>
+    </w:p>
+    <w:p>
+      <w:pPr>
+        <w:pStyle w:val="NoSpacing"/>
+        <w:numPr>
+          <w:ilvl w:val="3"/>
+          <w:numId w:val="6"/>
+        </w:numPr>
+      </w:pPr>
+      <w:r>
+        <w:t>Not Operator</w:t>
+      </w:r>
+    </w:p>
+    <w:p>
+      <w:pPr>
+        <w:pStyle w:val="NoSpacing"/>
+      </w:pPr>
+    </w:p>
+    <w:p>
+      <w:pPr>
+        <w:pStyle w:val="NoSpacing"/>
+      </w:pPr>
+    </w:p>
+    <w:p>
+      <w:pPr>
+        <w:spacing w:line="259" w:lineRule="auto"/>
+      </w:pPr>
+      <w:r>
+        <w:br w:type="page"/>
+      </w:r>
+    </w:p>
+    <w:p>
+      <w:pPr>
+        <w:spacing w:line="259" w:lineRule="auto"/>
+        <w:rPr>
+          <w:b/>
+          <w:bCs/>
+          <w:u w:val="single"/>
+        </w:rPr>
+      </w:pPr>
+      <w:r>
+        <w:rPr>
+          <w:b/>
+          <w:bCs/>
+          <w:u w:val="single"/>
+        </w:rPr>
+        <w:lastRenderedPageBreak/>
+        <w:t>Queries:</w:t>
+      </w:r>
+    </w:p>
+    <w:p>
+      <w:pPr>
+        <w:pStyle w:val="NoSpacing"/>
+      </w:pPr>
+      <w:proofErr w:type="spellStart"/>
+      <w:r>
+        <w:t>mysql</w:t>
+      </w:r>
+      <w:proofErr w:type="spellEnd"/>
+      <w:r>
+        <w:t xml:space="preserve">&gt; select * from employee where </w:t>
+      </w:r>
+      <w:proofErr w:type="spellStart"/>
+      <w:r>
+        <w:t>isActive</w:t>
+      </w:r>
+      <w:proofErr w:type="spellEnd"/>
+      <w:r>
+        <w:t>=1;</w:t>
+      </w:r>
+    </w:p>
+    <w:p>
+      <w:pPr>
+        <w:pStyle w:val="NoSpacing"/>
+      </w:pPr>
+      <w:r>
+        <w:t>+----+------+------------+-------------+--------+----------+------------+</w:t>
+      </w:r>
+    </w:p>
+    <w:p>
+      <w:pPr>
+        <w:pStyle w:val="NoSpacing"/>
+      </w:pPr>
+      <w:r>
+        <w:t xml:space="preserve">| id | name | contact    | salary      | gender | </w:t>
+      </w:r>
+      <w:proofErr w:type="spellStart"/>
+      <w:r>
+        <w:t>isActive</w:t>
+      </w:r>
+      <w:proofErr w:type="spellEnd"/>
+      <w:r>
+        <w:t xml:space="preserve"> | </w:t>
+      </w:r>
+      <w:proofErr w:type="spellStart"/>
+      <w:r>
+        <w:t>doj</w:t>
+      </w:r>
+      <w:proofErr w:type="spellEnd"/>
+      <w:r>
+        <w:t xml:space="preserve">        |</w:t>
+      </w:r>
+    </w:p>
+    <w:p>
+      <w:pPr>
+        <w:pStyle w:val="NoSpacing"/>
+      </w:pPr>
+      <w:r>
+        <w:t>+----+------+------------+-------------+--------+----------+------------+</w:t>
+      </w:r>
+    </w:p>
+    <w:p>
+      <w:pPr>
+        <w:pStyle w:val="NoSpacing"/>
+      </w:pPr>
+      <w:proofErr w:type="gramStart"/>
+      <w:r>
+        <w:t>|  1</w:t>
+      </w:r>
+      <w:proofErr w:type="gramEnd"/>
+      <w:r>
+        <w:t xml:space="preserve"> | A    | 9988778787 | 3436987.873 | M      |        1 | 2022-01-12 |</w:t>
+      </w:r>
+    </w:p>
+    <w:p>
+      <w:pPr>
+        <w:pStyle w:val="NoSpacing"/>
+      </w:pPr>
+      <w:proofErr w:type="gramStart"/>
+      <w:r>
+        <w:t>|  3</w:t>
+      </w:r>
+      <w:proofErr w:type="gramEnd"/>
+      <w:r>
+        <w:t xml:space="preserve"> | C    | 9943124432 | 1236987.873 | F      |        1 | 2022-03-12 |</w:t>
+      </w:r>
+    </w:p>
+    <w:p>
+      <w:pPr>
+        <w:pStyle w:val="NoSpacing"/>
+      </w:pPr>
+      <w:proofErr w:type="gramStart"/>
+      <w:r>
+        <w:t>|  4</w:t>
+      </w:r>
+      <w:proofErr w:type="gramEnd"/>
+      <w:r>
+        <w:t xml:space="preserve"> | D    | 9913124432 | 1676987.873 | M      |        1 | 2021-03-15 |</w:t>
+      </w:r>
+    </w:p>
+    <w:p>
+      <w:pPr>
+        <w:pStyle w:val="NoSpacing"/>
+      </w:pPr>
+      <w:proofErr w:type="gramStart"/>
+      <w:r>
+        <w:t>|  6</w:t>
+      </w:r>
+      <w:proofErr w:type="gramEnd"/>
+      <w:r>
+        <w:t xml:space="preserve"> | F    | 8923224432 | 2006987.873 | M      |        1 | 2002-05-10 |</w:t>
+      </w:r>
+    </w:p>
+    <w:p>
+      <w:pPr>
+        <w:pStyle w:val="NoSpacing"/>
+      </w:pPr>
+      <w:proofErr w:type="gramStart"/>
+      <w:r>
+        <w:t>|  8</w:t>
+      </w:r>
+      <w:proofErr w:type="gramEnd"/>
+      <w:r>
+        <w:t xml:space="preserve"> | H    | 6723224432 | 1346987.873 | M      |        1 | 2017-02-11 |</w:t>
+      </w:r>
+    </w:p>
+    <w:p>
+      <w:pPr>
+        <w:pStyle w:val="NoSpacing"/>
+      </w:pPr>
+      <w:r>
+        <w:t>+----+------+------------+-------------+--------+----------+------------+</w:t>
+      </w:r>
+    </w:p>
+    <w:p>
+      <w:pPr>
+        <w:pStyle w:val="NoSpacing"/>
+      </w:pPr>
+      <w:r>
+        <w:t>5 rows in set (0.01 sec)</w:t>
+      </w:r>
+    </w:p>
+    <w:p>
+      <w:pPr>
+        <w:pStyle w:val="NoSpacing"/>
+      </w:pPr>
+    </w:p>
+    <w:p>
+      <w:pPr>
+        <w:pStyle w:val="NoSpacing"/>
+      </w:pPr>
+      <w:proofErr w:type="spellStart"/>
+      <w:r>
+        <w:t>mysql</w:t>
+      </w:r>
+      <w:proofErr w:type="spellEnd"/>
+      <w:r>
+        <w:t xml:space="preserve">&gt; select * from employee where </w:t>
+      </w:r>
+      <w:proofErr w:type="spellStart"/>
+      <w:r>
+        <w:t>isActive</w:t>
+      </w:r>
+      <w:proofErr w:type="spellEnd"/>
+      <w:r>
+        <w:t>=1 AND gender='M';</w:t>
+      </w:r>
+    </w:p>
+    <w:p>
+      <w:pPr>
+        <w:pStyle w:val="NoSpacing"/>
+      </w:pPr>
+      <w:r>
+        <w:t>+----+------+------------+-------------+--------+----------+------------+</w:t>
+      </w:r>
+    </w:p>
+    <w:p>
+      <w:pPr>
+        <w:pStyle w:val="NoSpacing"/>
+      </w:pPr>
+      <w:r>
+        <w:t xml:space="preserve">| id | name | contact    | salary      | gender | </w:t>
+      </w:r>
+      <w:proofErr w:type="spellStart"/>
+      <w:r>
+        <w:t>isActive</w:t>
+      </w:r>
+      <w:proofErr w:type="spellEnd"/>
+      <w:r>
+        <w:t xml:space="preserve"> | </w:t>
+      </w:r>
+      <w:proofErr w:type="spellStart"/>
+      <w:r>
+        <w:t>doj</w:t>
+      </w:r>
+      <w:proofErr w:type="spellEnd"/>
+      <w:r>
+        <w:t xml:space="preserve">        |</w:t>
+      </w:r>
+    </w:p>
+    <w:p>
+      <w:pPr>
+        <w:pStyle w:val="NoSpacing"/>
+      </w:pPr>
+      <w:r>
+        <w:t>+----+------+------------+-------------+--------+----------+------------+</w:t>
+      </w:r>
+    </w:p>
+    <w:p>
+      <w:pPr>
+        <w:pStyle w:val="NoSpacing"/>
+      </w:pPr>
+      <w:proofErr w:type="gramStart"/>
+      <w:r>
+        <w:t>|  1</w:t>
+      </w:r>
+      <w:proofErr w:type="gramEnd"/>
+      <w:r>
+        <w:t xml:space="preserve"> | A    | 9988778787 | 3436987.873 | M      |        1 | 2022-01-12 |</w:t>
+      </w:r>
+    </w:p>
+    <w:p>
+      <w:pPr>
+        <w:pStyle w:val="NoSpacing"/>
+      </w:pPr>
+      <w:proofErr w:type="gramStart"/>
+      <w:r>
+        <w:t>|  4</w:t>
+      </w:r>
+      <w:proofErr w:type="gramEnd"/>
+      <w:r>
+        <w:t xml:space="preserve"> | D    | 9913124432 | 1676987.873 | M      |        1 | 2021-03-15 |</w:t>
+      </w:r>
+    </w:p>
+    <w:p>
+      <w:pPr>
+        <w:pStyle w:val="NoSpacing"/>
+      </w:pPr>
+      <w:proofErr w:type="gramStart"/>
+      <w:r>
+        <w:t>|  6</w:t>
+      </w:r>
+      <w:proofErr w:type="gramEnd"/>
+      <w:r>
+        <w:t xml:space="preserve"> | F    | 8923224432 | 2006987.873 | M      |        1 | 2002-05-10 |</w:t>
+      </w:r>
+    </w:p>
+    <w:p>
+      <w:pPr>
+        <w:pStyle w:val="NoSpacing"/>
+      </w:pPr>
+      <w:proofErr w:type="gramStart"/>
+      <w:r>
+        <w:t>|  8</w:t>
+      </w:r>
+      <w:proofErr w:type="gramEnd"/>
+      <w:r>
+        <w:t xml:space="preserve"> | H    | 6723224432 | 1346987.873 | M      |        1 | 2017-02-11 |</w:t>
+      </w:r>
+    </w:p>
+    <w:p>
+      <w:pPr>
+        <w:pStyle w:val="NoSpacing"/>
+      </w:pPr>
+      <w:r>
+        <w:t>+----+------+------------+-------------+--------+----------+------------+</w:t>
+      </w:r>
+    </w:p>
+    <w:p>
+      <w:pPr>
+        <w:pStyle w:val="NoSpacing"/>
+      </w:pPr>
+      <w:r>
+        <w:t>4 rows in set (0.00 sec)</w:t>
+      </w:r>
+    </w:p>
+    <w:p>
+      <w:pPr>
+        <w:pStyle w:val="NoSpacing"/>
+      </w:pPr>
+    </w:p>
+    <w:p>
+      <w:pPr>
+        <w:pStyle w:val="NoSpacing"/>
+      </w:pPr>
+      <w:proofErr w:type="spellStart"/>
+      <w:r>
+        <w:t>mysql</w:t>
+      </w:r>
+      <w:proofErr w:type="spellEnd"/>
+      <w:r>
+        <w:t xml:space="preserve">&gt; select * from employee where </w:t>
+      </w:r>
+      <w:proofErr w:type="spellStart"/>
+      <w:r>
+        <w:t>isActive</w:t>
+      </w:r>
+      <w:proofErr w:type="spellEnd"/>
+      <w:r>
+        <w:t>=1 AND gender='F';</w:t>
+      </w:r>
+    </w:p>
+    <w:p>
+      <w:pPr>
+        <w:pStyle w:val="NoSpacing"/>
+      </w:pPr>
+      <w:r>
+        <w:t>+----+------+------------+-------------+--------+----------+------------+</w:t>
+      </w:r>
+    </w:p>
+    <w:p>
+      <w:pPr>
+        <w:pStyle w:val="NoSpacing"/>
+      </w:pPr>
+      <w:r>
+        <w:t xml:space="preserve">| id | name | contact    | salary      | gender | </w:t>
+      </w:r>
+      <w:proofErr w:type="spellStart"/>
+      <w:r>
+        <w:t>isActive</w:t>
+      </w:r>
+      <w:proofErr w:type="spellEnd"/>
+      <w:r>
+        <w:t xml:space="preserve"> | </w:t>
+      </w:r>
+      <w:proofErr w:type="spellStart"/>
+      <w:r>
+        <w:t>doj</w:t>
+      </w:r>
+      <w:proofErr w:type="spellEnd"/>
+      <w:r>
+        <w:t xml:space="preserve">        |</w:t>
+      </w:r>
+    </w:p>
+    <w:p>
+      <w:pPr>
+        <w:pStyle w:val="NoSpacing"/>
+      </w:pPr>
+      <w:r>
+        <w:t>+----+------+------------+-------------+--------+----------+------------+</w:t>
+      </w:r>
+    </w:p>
+    <w:p>
+      <w:pPr>
+        <w:pStyle w:val="NoSpacing"/>
+      </w:pPr>
+      <w:proofErr w:type="gramStart"/>
+      <w:r>
+        <w:t>|  3</w:t>
+      </w:r>
+      <w:proofErr w:type="gramEnd"/>
+      <w:r>
+        <w:t xml:space="preserve"> | C    | 9943124432 | 1236987.873 | F      |        1 | 2022-03-12 |</w:t>
+      </w:r>
+    </w:p>
+    <w:p>
+      <w:pPr>
+        <w:pStyle w:val="NoSpacing"/>
+      </w:pPr>
+      <w:r>
+        <w:t>+----+------+------------+-------------+--------+----------+------------+</w:t>
+      </w:r>
+    </w:p>
+    <w:p>
+      <w:pPr>
+        <w:pStyle w:val="NoSpacing"/>
+      </w:pPr>
+      <w:r>
+        <w:t>1 row in set (0.00 sec)</w:t>
+      </w:r>
+    </w:p>
+    <w:p>
+      <w:pPr>
+        <w:pStyle w:val="NoSpacing"/>
+      </w:pPr>
+    </w:p>
+    <w:p>
+      <w:pPr>
+        <w:pStyle w:val="NoSpacing"/>
+      </w:pPr>
+      <w:proofErr w:type="spellStart"/>
+      <w:r>
+        <w:t>mysql</w:t>
+      </w:r>
+      <w:proofErr w:type="spellEnd"/>
+      <w:r>
+        <w:t>&gt; select * from employee;</w:t>
+      </w:r>
+    </w:p>
+    <w:p>
+      <w:pPr>
+        <w:pStyle w:val="NoSpacing"/>
+      </w:pPr>
+      <w:r>
+        <w:t>+----+------+------------+-------------+--------+----------+------------+</w:t>
+      </w:r>
+    </w:p>
+    <w:p>
+      <w:pPr>
+        <w:pStyle w:val="NoSpacing"/>
+      </w:pPr>
+      <w:r>
+        <w:t xml:space="preserve">| id | name | contact    | salary      | gender | </w:t>
+      </w:r>
+      <w:proofErr w:type="spellStart"/>
+      <w:r>
+        <w:t>isActive</w:t>
+      </w:r>
+      <w:proofErr w:type="spellEnd"/>
+      <w:r>
+        <w:t xml:space="preserve"> | </w:t>
+      </w:r>
+      <w:proofErr w:type="spellStart"/>
+      <w:r>
+        <w:t>doj</w:t>
+      </w:r>
+      <w:proofErr w:type="spellEnd"/>
+      <w:r>
+        <w:t xml:space="preserve">        |</w:t>
+      </w:r>
+    </w:p>
+    <w:p>
+      <w:pPr>
+        <w:pStyle w:val="NoSpacing"/>
+      </w:pPr>
+      <w:r>
+        <w:t>+----+------+------------+-------------+--------+----------+------------+</w:t>
+      </w:r>
+    </w:p>
+    <w:p>
+      <w:pPr>
+        <w:pStyle w:val="NoSpacing"/>
+      </w:pPr>
+      <w:proofErr w:type="gramStart"/>
+      <w:r>
+        <w:t>|  1</w:t>
+      </w:r>
+      <w:proofErr w:type="gramEnd"/>
+      <w:r>
+        <w:t xml:space="preserve"> | A    | 9988778787 | 3436987.873 | M      |        1 | 2022-01-12 |</w:t>
+      </w:r>
+    </w:p>
+    <w:p>
+      <w:pPr>
+        <w:pStyle w:val="NoSpacing"/>
+      </w:pPr>
+      <w:proofErr w:type="gramStart"/>
+      <w:r>
+        <w:t>|  3</w:t>
+      </w:r>
+      <w:proofErr w:type="gramEnd"/>
+      <w:r>
+        <w:t xml:space="preserve"> | C    | 9943124432 | 1236987.873 | F      |        1 | 2022-03-12 |</w:t>
+      </w:r>
+    </w:p>
+    <w:p>
+      <w:pPr>
+        <w:pStyle w:val="NoSpacing"/>
+      </w:pPr>
+      <w:proofErr w:type="gramStart"/>
+      <w:r>
+        <w:t>|  4</w:t>
+      </w:r>
+      <w:proofErr w:type="gramEnd"/>
+      <w:r>
+        <w:t xml:space="preserve"> | D    | 9913124432 | 1676987.873 | M      |        1 | 2021-03-15 |</w:t>
+      </w:r>
+    </w:p>
+    <w:p>
+      <w:pPr>
+        <w:pStyle w:val="NoSpacing"/>
+      </w:pPr>
+      <w:proofErr w:type="gramStart"/>
+      <w:r>
+        <w:t>|  5</w:t>
+      </w:r>
+      <w:proofErr w:type="gramEnd"/>
+      <w:r>
+        <w:t xml:space="preserve"> | E    | 7713124432 | 1676987.873 | M      |        0 | NULL       |</w:t>
+      </w:r>
+    </w:p>
+    <w:p>
+      <w:pPr>
+        <w:pStyle w:val="NoSpacing"/>
+      </w:pPr>
+      <w:proofErr w:type="gramStart"/>
+      <w:r>
+        <w:t>|  6</w:t>
+      </w:r>
+      <w:proofErr w:type="gramEnd"/>
+      <w:r>
+        <w:t xml:space="preserve"> | F    | 8923224432 | 2006987.873 | M      |        1 | 2002-05-10 |</w:t>
+      </w:r>
+    </w:p>
+    <w:p>
+      <w:pPr>
+        <w:pStyle w:val="NoSpacing"/>
+      </w:pPr>
+      <w:proofErr w:type="gramStart"/>
+      <w:r>
+        <w:t>|  7</w:t>
+      </w:r>
+      <w:proofErr w:type="gramEnd"/>
+      <w:r>
+        <w:t xml:space="preserve"> | G    | 7713224432 | 3106987.873 | F      |        0 | 2012-01-22 |</w:t>
+      </w:r>
+    </w:p>
+    <w:p>
+      <w:pPr>
+        <w:pStyle w:val="NoSpacing"/>
+      </w:pPr>
+      <w:proofErr w:type="gramStart"/>
+      <w:r>
+        <w:t>|  8</w:t>
+      </w:r>
+      <w:proofErr w:type="gramEnd"/>
+      <w:r>
+        <w:t xml:space="preserve"> | H    | 6723224432 | 1346987.873 | M      |        1 | 2017-02-11 |</w:t>
+      </w:r>
+    </w:p>
+    <w:p>
+      <w:pPr>
+        <w:pStyle w:val="NoSpacing"/>
+      </w:pPr>
+      <w:r>
+        <w:t>+----+------+------------+-------------+--------+----------+------------+</w:t>
+      </w:r>
+    </w:p>
+    <w:p>
+      <w:pPr>
+        <w:pStyle w:val="NoSpacing"/>
+      </w:pPr>
+      <w:r>
+        <w:t>7 rows in set (0.00 sec)</w:t>
+      </w:r>
+    </w:p>
+    <w:p>
+      <w:pPr>
+        <w:pStyle w:val="NoSpacing"/>
+      </w:pPr>
+    </w:p>
+    <w:p>
+      <w:pPr>
+        <w:pStyle w:val="NoSpacing"/>
+      </w:pPr>
+      <w:proofErr w:type="spellStart"/>
+      <w:r>
+        <w:t>mysql</w:t>
+      </w:r>
+      <w:proofErr w:type="spellEnd"/>
+      <w:r>
+        <w:t>&gt; select * from employee where salary&gt;1000000 AND salary&lt;2000000;</w:t>
+      </w:r>
+    </w:p>
+    <w:p>
+      <w:pPr>
+        <w:pStyle w:val="NoSpacing"/>
+      </w:pPr>
+      <w:r>
+        <w:lastRenderedPageBreak/>
+        <w:t>+----+------+------------+-------------+--------+----------+------------+</w:t>
+      </w:r>
+    </w:p>
+    <w:p>
+      <w:pPr>
+        <w:pStyle w:val="NoSpacing"/>
+      </w:pPr>
+      <w:r>
+        <w:t xml:space="preserve">| id | name | contact    | salary      | gender | </w:t>
+      </w:r>
+      <w:proofErr w:type="spellStart"/>
+      <w:r>
+        <w:t>isActive</w:t>
+      </w:r>
+      <w:proofErr w:type="spellEnd"/>
+      <w:r>
+        <w:t xml:space="preserve"> | </w:t>
+      </w:r>
+      <w:proofErr w:type="spellStart"/>
+      <w:r>
+        <w:t>doj</w:t>
+      </w:r>
+      <w:proofErr w:type="spellEnd"/>
+      <w:r>
+        <w:t xml:space="preserve">        |</w:t>
+      </w:r>
+    </w:p>
+    <w:p>
+      <w:pPr>
+        <w:pStyle w:val="NoSpacing"/>
+      </w:pPr>
+      <w:r>
+        <w:t>+----+------+------------+-------------+--------+----------+------------+</w:t>
+      </w:r>
+    </w:p>
+    <w:p>
+      <w:pPr>
+        <w:pStyle w:val="NoSpacing"/>
+      </w:pPr>
+      <w:proofErr w:type="gramStart"/>
+      <w:r>
+        <w:t>|  3</w:t>
+      </w:r>
+      <w:proofErr w:type="gramEnd"/>
+      <w:r>
+        <w:t xml:space="preserve"> | C    | 9943124432 | 1236987.873 | F      |        1 | 2022-03-12 |</w:t>
+      </w:r>
+    </w:p>
+    <w:p>
+      <w:pPr>
+        <w:pStyle w:val="NoSpacing"/>
+      </w:pPr>
+      <w:proofErr w:type="gramStart"/>
+      <w:r>
+        <w:t>|  4</w:t>
+      </w:r>
+      <w:proofErr w:type="gramEnd"/>
+      <w:r>
+        <w:t xml:space="preserve"> | D    | 9913124432 | 1676987.873 | M      |        1 | 2021-03-15 |</w:t>
+      </w:r>
+    </w:p>
+    <w:p>
+      <w:pPr>
+        <w:pStyle w:val="NoSpacing"/>
+      </w:pPr>
+      <w:proofErr w:type="gramStart"/>
+      <w:r>
+        <w:t>|  5</w:t>
+      </w:r>
+      <w:proofErr w:type="gramEnd"/>
+      <w:r>
+        <w:t xml:space="preserve"> | E    | 7713124432 | 1676987.873 | M      |        0 | NULL       |</w:t>
+      </w:r>
+    </w:p>
+    <w:p>
+      <w:pPr>
+        <w:pStyle w:val="NoSpacing"/>
+      </w:pPr>
+      <w:proofErr w:type="gramStart"/>
+      <w:r>
+        <w:t>|  8</w:t>
+      </w:r>
+      <w:proofErr w:type="gramEnd"/>
+      <w:r>
+        <w:t xml:space="preserve"> | H    | 6723224432 | 1346987.873 | M      |        1 | 2017-02-11 |</w:t>
+      </w:r>
+    </w:p>
+    <w:p>
+      <w:pPr>
+        <w:pStyle w:val="NoSpacing"/>
+      </w:pPr>
+      <w:r>
+        <w:t>+----+------+------------+-------------+--------+----------+------------+</w:t>
+      </w:r>
+    </w:p>
+    <w:p>
+      <w:pPr>
+        <w:pStyle w:val="NoSpacing"/>
+      </w:pPr>
+      <w:r>
+        <w:t>4 rows in set (0.00 sec)</w:t>
+      </w:r>
     </w:p>
     <w:sectPr>
       <w:pgSz w:w="12240" w:h="15840"/>
@@ -4427,7 +5756,7 @@
       <w:lvlText w:val="%4."/>
       <w:lvlJc w:val="left"/>
       <w:pPr>
-        <w:ind w:left="2880" w:hanging="360"/>
+        <w:ind w:left="720" w:hanging="360"/>
       </w:pPr>
     </w:lvl>
     <w:lvl w:ilvl="4" w:tplc="04090019">
@@ -4436,7 +5765,7 @@
       <w:lvlText w:val="%5."/>
       <w:lvlJc w:val="left"/>
       <w:pPr>
-        <w:ind w:left="3600" w:hanging="360"/>
+        <w:ind w:left="1440" w:hanging="360"/>
       </w:pPr>
     </w:lvl>
     <w:lvl w:ilvl="5" w:tplc="0409001B">

</xml_diff>